<commit_message>
6/29 end of day push
</commit_message>
<xml_diff>
--- a/WordCount Test Plan.docx
+++ b/WordCount Test Plan.docx
@@ -1587,7 +1587,7 @@
                 <w:b w:val="0"/>
                 <w:sz w:val="20"/>
               </w:rPr>
-              <w:t>0.0.2</w:t>
+              <w:t>1.0.0</w:t>
             </w:r>
           </w:p>
         </w:tc>
@@ -2813,14 +2813,7 @@
                 <w:rStyle w:val="IndexLink"/>
                 <w:webHidden/>
               </w:rPr>
-              <w:t xml:space="preserve">TEST </w:t>
-            </w:r>
-            <w:r>
-              <w:rPr>
-                <w:rStyle w:val="IndexLink"/>
-                <w:webHidden/>
-              </w:rPr>
-              <w:t>DELIVERABLES</w:t>
+              <w:t>TEST DELIVERABLES</w:t>
             </w:r>
             <w:r>
               <w:rPr>
@@ -3150,13 +3143,7 @@
               <w:rPr>
                 <w:rStyle w:val="IndexLink"/>
               </w:rPr>
-              <w:t>Test Des</w:t>
-            </w:r>
-            <w:r>
-              <w:rPr>
-                <w:rStyle w:val="IndexLink"/>
-              </w:rPr>
-              <w:t>ign Process</w:t>
+              <w:t>Test Design Process</w:t>
             </w:r>
             <w:r>
               <w:rPr>
@@ -3486,13 +3473,7 @@
               <w:rPr>
                 <w:rStyle w:val="IndexLink"/>
               </w:rPr>
-              <w:t>Projec</w:t>
-            </w:r>
-            <w:r>
-              <w:rPr>
-                <w:rStyle w:val="IndexLink"/>
-              </w:rPr>
-              <w:t>t Management</w:t>
+              <w:t>Project Management</w:t>
             </w:r>
             <w:r>
               <w:rPr>
@@ -3913,10 +3894,7 @@
     </w:p>
     <w:p>
       <w:r>
-        <w:t xml:space="preserve">This test plan organizes and presents the testing methodology for </w:t>
-      </w:r>
-      <w:r>
-        <w:t xml:space="preserve">evaluating </w:t>
+        <w:t xml:space="preserve">This test plan organizes and presents the testing methodology for evaluating </w:t>
       </w:r>
       <w:proofErr w:type="spellStart"/>
       <w:r>
@@ -3924,10 +3902,7 @@
       </w:r>
       <w:proofErr w:type="spellEnd"/>
       <w:r>
-        <w:t xml:space="preserve"> ability to meet stakeholder expectations and requirements. It will describe who and how tests will be conducted, how the results of those tests will be evaluated and communicated to relevant members of the team, and when and how the </w:t>
-      </w:r>
-      <w:r>
-        <w:t>project will proceed to the next stage.</w:t>
+        <w:t xml:space="preserve"> ability to meet stakeholder expectations and requirements. It will describe who and how tests will be conducted, how the results of those tests will be evaluated and communicated to relevant members of the team, and when and how the project will proceed to the next stage.</w:t>
       </w:r>
     </w:p>
     <w:p>
@@ -3967,10 +3942,7 @@
         <w:jc w:val="left"/>
       </w:pPr>
       <w:r>
-        <w:t>The overall goal of this project is to deliver a compact, portable program that r</w:t>
-      </w:r>
-      <w:r>
-        <w:t xml:space="preserve">equires little maintenance and no technical skill to operate correctly. In doing so, </w:t>
+        <w:t xml:space="preserve">The overall goal of this project is to deliver a compact, portable program that requires little maintenance and no technical skill to operate correctly. In doing so, </w:t>
       </w:r>
       <w:proofErr w:type="spellStart"/>
       <w:r>
@@ -4004,10 +3976,7 @@
         </w:numPr>
       </w:pPr>
       <w:r>
-        <w:t>Project team members will both execute and manage the test document in all respec</w:t>
-      </w:r>
-      <w:r>
-        <w:t>ts.</w:t>
+        <w:t>Project team members will both execute and manage the test document in all respects.</w:t>
       </w:r>
     </w:p>
     <w:p>
@@ -4066,10 +4035,7 @@
       </w:r>
       <w:proofErr w:type="spellEnd"/>
       <w:r>
-        <w:t xml:space="preserve"> functions to specification, while leavi</w:t>
-      </w:r>
-      <w:r>
-        <w:t xml:space="preserve">ng procedure open enough to adjust for exploratory testing. </w:t>
+        <w:t xml:space="preserve"> functions to specification, while leaving procedure open enough to adjust for exploratory testing. </w:t>
       </w:r>
     </w:p>
     <w:p>
@@ -4091,10 +4057,7 @@
     </w:p>
     <w:p>
       <w:r>
-        <w:t>The final product of this test will be useful both in del</w:t>
-      </w:r>
-      <w:r>
-        <w:t>ivering a usable, stable product that is portable across many platforms and user skill levels.</w:t>
+        <w:t>The final product of this test will be useful both in delivering a usable, stable product that is portable across many platforms and user skill levels.</w:t>
       </w:r>
     </w:p>
     <w:p>
@@ -4161,10 +4124,7 @@
       </w:r>
       <w:proofErr w:type="spellEnd"/>
       <w:r>
-        <w:t xml:space="preserve"> will be in a wholly </w:t>
-      </w:r>
-      <w:r>
-        <w:t>functional form prior to testing beginning.</w:t>
+        <w:t xml:space="preserve"> will be in a wholly functional form prior to testing beginning.</w:t>
       </w:r>
     </w:p>
     <w:p>
@@ -4250,13 +4210,7 @@
         <w:rPr>
           <w:b/>
         </w:rPr>
-        <w:t>F</w:t>
-      </w:r>
-      <w:r>
-        <w:rPr>
-          <w:b/>
-        </w:rPr>
-        <w:t>unctional Testing</w:t>
+        <w:t>Functional Testing</w:t>
       </w:r>
     </w:p>
     <w:p>
@@ -4317,10 +4271,7 @@
         </w:rPr>
       </w:pPr>
       <w:r>
-        <w:t xml:space="preserve">UAT </w:t>
-      </w:r>
-      <w:r>
-        <w:t xml:space="preserve">will be done by end users varying </w:t>
+        <w:t xml:space="preserve">UAT will be done by end users varying </w:t>
       </w:r>
       <w:r>
         <w:t>in</w:t>
@@ -4340,10 +4291,7 @@
       <w:bookmarkStart w:id="13" w:name="_Toc454533243"/>
       <w:bookmarkEnd w:id="13"/>
       <w:r>
-        <w:t xml:space="preserve">Test </w:t>
-      </w:r>
-      <w:r>
-        <w:t>Principles</w:t>
+        <w:t>Test Principles</w:t>
       </w:r>
     </w:p>
     <w:p>
@@ -4379,10 +4327,7 @@
         </w:numPr>
       </w:pPr>
       <w:r>
-        <w:t>Testing processes will be well defined, yet flexible, with the ability to change as</w:t>
-      </w:r>
-      <w:r>
-        <w:t xml:space="preserve"> needed. </w:t>
+        <w:t xml:space="preserve">Testing processes will be well defined, yet flexible, with the ability to change as needed. </w:t>
       </w:r>
     </w:p>
     <w:p>
@@ -4448,10 +4393,7 @@
         <w:ind w:left="990" w:firstLine="0"/>
       </w:pPr>
       <w:r>
-        <w:t>In functional testi</w:t>
-      </w:r>
-      <w:r>
-        <w:t xml:space="preserve">ng, production-like data will be provided </w:t>
+        <w:t xml:space="preserve">In functional testing, production-like data will be provided </w:t>
       </w:r>
       <w:r>
         <w:t xml:space="preserve">to </w:t>
@@ -4536,10 +4478,7 @@
         <w:t>TESTERS</w:t>
       </w:r>
       <w:r>
-        <w:t xml:space="preserve">: </w:t>
-      </w:r>
-      <w:r>
-        <w:t>Testing team.</w:t>
+        <w:t>: Testing team.</w:t>
       </w:r>
     </w:p>
     <w:p>
@@ -4608,10 +4547,7 @@
         <w:t>:</w:t>
       </w:r>
       <w:r>
-        <w:t xml:space="preserve"> Functional testing will be performed to check the functions of ap</w:t>
-      </w:r>
-      <w:r>
-        <w:t>plication. The functional testing is carried out by feeding the input and validating the output from the application.</w:t>
+        <w:t xml:space="preserve"> Functional testing will be performed to check the functions of application. The functional testing is carried out by feeding the input and validating the output from the application.</w:t>
       </w:r>
     </w:p>
     <w:p>
@@ -4686,10 +4622,7 @@
         <w:t>TIMING</w:t>
       </w:r>
       <w:r>
-        <w:t>: After Exploratory test is completed, and again after each change to the te</w:t>
-      </w:r>
-      <w:r>
-        <w:t>st document or business requirements.</w:t>
+        <w:t>: After Exploratory test is completed, and again after each change to the test document or business requirements.</w:t>
       </w:r>
     </w:p>
     <w:p>
@@ -4774,18 +4707,7 @@
         <w:t>Initial round of development</w:t>
       </w:r>
       <w:r>
-        <w:t xml:space="preserve"> </w:t>
-      </w:r>
-      <w:proofErr w:type="spellStart"/>
-      <w:r>
-        <w:t>of</w:t>
-      </w:r>
-      <w:proofErr w:type="spellEnd"/>
-      <w:r>
-        <w:t xml:space="preserve"> application completed prior to start of</w:t>
-      </w:r>
-      <w:r>
-        <w:t xml:space="preserve"> execution.</w:t>
+        <w:t xml:space="preserve"> of application completed prior to start of execution.</w:t>
       </w:r>
     </w:p>
     <w:p>
@@ -4888,7 +4810,7 @@
           </w:tcPr>
           <w:p>
             <w:pPr>
-              <w:spacing w:after="0" w:line="240" w:lineRule="auto"/>
+              <w:spacing w:after="0"/>
               <w:ind w:left="0"/>
               <w:jc w:val="center"/>
               <w:rPr>
@@ -4921,7 +4843,7 @@
           </w:tcPr>
           <w:p>
             <w:pPr>
-              <w:spacing w:after="0" w:line="240" w:lineRule="auto"/>
+              <w:spacing w:after="0"/>
               <w:ind w:left="0"/>
               <w:jc w:val="center"/>
               <w:rPr>
@@ -4946,7 +4868,7 @@
           </w:tcPr>
           <w:p>
             <w:pPr>
-              <w:spacing w:after="0" w:line="240" w:lineRule="auto"/>
+              <w:spacing w:after="0"/>
               <w:ind w:left="0"/>
               <w:jc w:val="center"/>
               <w:rPr>
@@ -4971,7 +4893,7 @@
           </w:tcPr>
           <w:p>
             <w:pPr>
-              <w:spacing w:after="0" w:line="240" w:lineRule="auto"/>
+              <w:spacing w:after="0"/>
               <w:ind w:left="0"/>
               <w:jc w:val="center"/>
               <w:rPr>
@@ -4998,7 +4920,7 @@
           </w:tcPr>
           <w:p>
             <w:pPr>
-              <w:spacing w:after="0" w:line="240" w:lineRule="auto"/>
+              <w:spacing w:after="0"/>
               <w:ind w:left="0"/>
             </w:pPr>
             <w:r>
@@ -5016,7 +4938,7 @@
           </w:tcPr>
           <w:p>
             <w:pPr>
-              <w:spacing w:after="0" w:line="240" w:lineRule="auto"/>
+              <w:spacing w:after="0"/>
               <w:ind w:left="0"/>
             </w:pPr>
             <w:r>
@@ -5034,7 +4956,7 @@
           </w:tcPr>
           <w:p>
             <w:pPr>
-              <w:spacing w:after="0" w:line="240" w:lineRule="auto"/>
+              <w:spacing w:after="0"/>
               <w:ind w:left="0"/>
             </w:pPr>
             <w:r>
@@ -5052,7 +4974,7 @@
           </w:tcPr>
           <w:p>
             <w:pPr>
-              <w:spacing w:after="0" w:line="240" w:lineRule="auto"/>
+              <w:spacing w:after="0"/>
               <w:ind w:left="0"/>
             </w:pPr>
             <w:r>
@@ -5072,7 +4994,7 @@
           </w:tcPr>
           <w:p>
             <w:pPr>
-              <w:spacing w:after="0" w:line="240" w:lineRule="auto"/>
+              <w:spacing w:after="0"/>
               <w:ind w:left="0"/>
             </w:pPr>
             <w:r>
@@ -5090,7 +5012,7 @@
           </w:tcPr>
           <w:p>
             <w:pPr>
-              <w:spacing w:after="0" w:line="240" w:lineRule="auto"/>
+              <w:spacing w:after="0"/>
               <w:ind w:left="0"/>
             </w:pPr>
             <w:r>
@@ -5108,7 +5030,7 @@
           </w:tcPr>
           <w:p>
             <w:pPr>
-              <w:spacing w:after="0" w:line="240" w:lineRule="auto"/>
+              <w:spacing w:after="0"/>
               <w:ind w:left="0"/>
             </w:pPr>
             <w:r>
@@ -5126,7 +5048,7 @@
           </w:tcPr>
           <w:p>
             <w:pPr>
-              <w:spacing w:after="0" w:line="240" w:lineRule="auto"/>
+              <w:spacing w:after="0"/>
               <w:ind w:left="0"/>
             </w:pPr>
             <w:r>
@@ -5146,7 +5068,7 @@
           </w:tcPr>
           <w:p>
             <w:pPr>
-              <w:spacing w:after="0" w:line="240" w:lineRule="auto"/>
+              <w:spacing w:after="0"/>
               <w:ind w:left="0"/>
             </w:pPr>
             <w:r>
@@ -5164,17 +5086,14 @@
           </w:tcPr>
           <w:p>
             <w:pPr>
-              <w:spacing w:after="0" w:line="240" w:lineRule="auto"/>
+              <w:spacing w:after="0"/>
               <w:ind w:left="0"/>
             </w:pPr>
             <w:r>
               <w:t>Logged</w:t>
             </w:r>
             <w:r>
-              <w:t xml:space="preserve"> Defects </w:t>
-            </w:r>
-            <w:r>
-              <w:t>in Bugzilla</w:t>
+              <w:t xml:space="preserve"> Defects in Bugzilla</w:t>
             </w:r>
           </w:p>
         </w:tc>
@@ -5188,7 +5107,7 @@
           </w:tcPr>
           <w:p>
             <w:pPr>
-              <w:spacing w:after="0" w:line="240" w:lineRule="auto"/>
+              <w:spacing w:after="0"/>
               <w:ind w:left="0"/>
             </w:pPr>
             <w:r>
@@ -5206,7 +5125,7 @@
           </w:tcPr>
           <w:p>
             <w:pPr>
-              <w:spacing w:after="0" w:line="240" w:lineRule="auto"/>
+              <w:spacing w:after="0"/>
               <w:ind w:left="0"/>
             </w:pPr>
             <w:r>
@@ -5226,7 +5145,7 @@
           </w:tcPr>
           <w:p>
             <w:pPr>
-              <w:spacing w:after="0" w:line="240" w:lineRule="auto"/>
+              <w:spacing w:after="0"/>
               <w:ind w:left="0"/>
             </w:pPr>
             <w:r>
@@ -5244,7 +5163,7 @@
           </w:tcPr>
           <w:p>
             <w:pPr>
-              <w:spacing w:after="0" w:line="240" w:lineRule="auto"/>
+              <w:spacing w:after="0"/>
               <w:ind w:left="0"/>
             </w:pPr>
             <w:r>
@@ -5262,7 +5181,7 @@
           </w:tcPr>
           <w:p>
             <w:pPr>
-              <w:spacing w:after="0" w:line="240" w:lineRule="auto"/>
+              <w:spacing w:after="0"/>
               <w:ind w:left="0"/>
             </w:pPr>
             <w:r>
@@ -5280,7 +5199,7 @@
           </w:tcPr>
           <w:p>
             <w:pPr>
-              <w:spacing w:after="0" w:line="240" w:lineRule="auto"/>
+              <w:spacing w:after="0"/>
               <w:ind w:left="0"/>
             </w:pPr>
             <w:r>
@@ -5373,10 +5292,7 @@
       </w:pPr>
       <w:r>
         <w:lastRenderedPageBreak/>
-        <w:t xml:space="preserve">Any other dependency that </w:t>
-      </w:r>
-      <w:r>
-        <w:t>impacts efforts and timelines.</w:t>
+        <w:t>Any other dependency that impacts efforts and timelines.</w:t>
       </w:r>
     </w:p>
     <w:p>
@@ -5468,10 +5384,7 @@
       </w:pPr>
       <w:bookmarkStart w:id="22" w:name="_Toc454533251"/>
       <w:r>
-        <w:t>U</w:t>
-      </w:r>
-      <w:r>
-        <w:t>ser Acceptance Test (UAT)</w:t>
+        <w:t>User Acceptance Test (UAT)</w:t>
       </w:r>
       <w:bookmarkEnd w:id="22"/>
       <w:r>
@@ -5524,10 +5437,7 @@
         <w:t>METHOD</w:t>
       </w:r>
       <w:r>
-        <w:t xml:space="preserve">: </w:t>
-      </w:r>
-      <w:r>
-        <w:t>Because the user base is very large and unpredictable, a random sampling based on the friends and</w:t>
+        <w:t>: Because the user base is very large and unpredictable, a random sampling based on the friends and</w:t>
       </w:r>
       <w:r>
         <w:t xml:space="preserve"> acquaintances of the test team will be used to conduct the test.</w:t>
@@ -5551,10 +5461,7 @@
         <w:t>fter all other levels of testing and post-testing development are done. A</w:t>
       </w:r>
       <w:r>
-        <w:t>fter this test is completed the product</w:t>
-      </w:r>
-      <w:r>
-        <w:t xml:space="preserve"> can be released to production. </w:t>
+        <w:t xml:space="preserve">fter this test is completed the product can be released to production. </w:t>
       </w:r>
     </w:p>
     <w:p>
@@ -5621,7 +5528,7 @@
           </w:tcPr>
           <w:p>
             <w:pPr>
-              <w:spacing w:after="0" w:line="240" w:lineRule="auto"/>
+              <w:spacing w:after="0"/>
               <w:ind w:left="0"/>
               <w:jc w:val="center"/>
               <w:rPr>
@@ -5654,7 +5561,7 @@
           </w:tcPr>
           <w:p>
             <w:pPr>
-              <w:spacing w:after="0" w:line="240" w:lineRule="auto"/>
+              <w:spacing w:after="0"/>
               <w:ind w:left="0"/>
               <w:jc w:val="center"/>
               <w:rPr>
@@ -5679,7 +5586,7 @@
           </w:tcPr>
           <w:p>
             <w:pPr>
-              <w:spacing w:after="0" w:line="240" w:lineRule="auto"/>
+              <w:spacing w:after="0"/>
               <w:ind w:left="0"/>
               <w:jc w:val="center"/>
               <w:rPr>
@@ -5704,7 +5611,7 @@
           </w:tcPr>
           <w:p>
             <w:pPr>
-              <w:spacing w:after="0" w:line="240" w:lineRule="auto"/>
+              <w:spacing w:after="0"/>
               <w:ind w:left="0"/>
               <w:jc w:val="center"/>
               <w:rPr>
@@ -5731,7 +5638,7 @@
           </w:tcPr>
           <w:p>
             <w:pPr>
-              <w:spacing w:after="0" w:line="240" w:lineRule="auto"/>
+              <w:spacing w:after="0"/>
               <w:ind w:left="0"/>
             </w:pPr>
             <w:r>
@@ -5749,7 +5656,7 @@
           </w:tcPr>
           <w:p>
             <w:pPr>
-              <w:spacing w:after="0" w:line="240" w:lineRule="auto"/>
+              <w:spacing w:after="0"/>
               <w:ind w:left="0"/>
             </w:pPr>
             <w:r>
@@ -5767,7 +5674,7 @@
           </w:tcPr>
           <w:p>
             <w:pPr>
-              <w:spacing w:after="0" w:line="240" w:lineRule="auto"/>
+              <w:spacing w:after="0"/>
               <w:ind w:left="0"/>
             </w:pPr>
             <w:r>
@@ -5785,7 +5692,7 @@
           </w:tcPr>
           <w:p>
             <w:pPr>
-              <w:spacing w:after="0" w:line="240" w:lineRule="auto"/>
+              <w:spacing w:after="0"/>
               <w:ind w:left="0"/>
             </w:pPr>
             <w:r>
@@ -5832,10 +5739,7 @@
         </w:numPr>
       </w:pPr>
       <w:r>
-        <w:t xml:space="preserve">The entry criteria refer to the desirable conditions in order to </w:t>
-      </w:r>
-      <w:r>
-        <w:t>start test execution.</w:t>
+        <w:t>The entry criteria refer to the desirable conditions in order to start test execution.</w:t>
       </w:r>
     </w:p>
     <w:p>
@@ -5859,10 +5763,7 @@
         </w:numPr>
       </w:pPr>
       <w:r>
-        <w:t>Entry and exit criteria are flexible benchmarks. If they are not met, the test team will assess the risk, identify mitigatio</w:t>
-      </w:r>
-      <w:r>
-        <w:t>n actions and provide a recommendation. All this</w:t>
+        <w:t>Entry and exit criteria are flexible benchmarks. If they are not met, the test team will assess the risk, identify mitigation actions and provide a recommendation. All this</w:t>
       </w:r>
       <w:r>
         <w:t xml:space="preserve"> is input to the test lead</w:t>
@@ -5880,10 +5781,7 @@
         </w:numPr>
       </w:pPr>
       <w:r>
-        <w:t>Entry criteria to start the execution phase of the test: the activities listed in the Test Planning section of the schedule are 100% complete</w:t>
-      </w:r>
-      <w:r>
-        <w:t>d.</w:t>
+        <w:t>Entry criteria to start the execution phase of the test: the activities listed in the Test Planning section of the schedule are 100% completed.</w:t>
       </w:r>
     </w:p>
     <w:tbl>
@@ -5913,7 +5811,7 @@
           </w:tcPr>
           <w:p>
             <w:pPr>
-              <w:spacing w:after="0" w:line="240" w:lineRule="auto"/>
+              <w:spacing w:after="0"/>
               <w:ind w:left="0"/>
               <w:jc w:val="center"/>
               <w:rPr>
@@ -5939,7 +5837,7 @@
           </w:tcPr>
           <w:p>
             <w:pPr>
-              <w:spacing w:after="0" w:line="240" w:lineRule="auto"/>
+              <w:spacing w:after="0"/>
               <w:ind w:left="0"/>
               <w:jc w:val="center"/>
               <w:rPr>
@@ -5965,7 +5863,7 @@
           </w:tcPr>
           <w:p>
             <w:pPr>
-              <w:spacing w:after="0" w:line="240" w:lineRule="auto"/>
+              <w:spacing w:after="0"/>
               <w:ind w:left="0"/>
               <w:jc w:val="center"/>
               <w:rPr>
@@ -5996,7 +5894,7 @@
           </w:tcPr>
           <w:p>
             <w:pPr>
-              <w:spacing w:after="0" w:line="240" w:lineRule="auto"/>
+              <w:spacing w:after="0"/>
               <w:ind w:left="144"/>
               <w:jc w:val="left"/>
             </w:pPr>
@@ -6016,7 +5914,7 @@
           </w:tcPr>
           <w:p>
             <w:pPr>
-              <w:spacing w:after="0" w:line="240" w:lineRule="auto"/>
+              <w:spacing w:after="0"/>
               <w:ind w:left="0"/>
               <w:jc w:val="left"/>
             </w:pPr>
@@ -6035,7 +5933,7 @@
           </w:tcPr>
           <w:p>
             <w:pPr>
-              <w:spacing w:after="0" w:line="240" w:lineRule="auto"/>
+              <w:spacing w:after="0"/>
               <w:ind w:left="0"/>
               <w:jc w:val="left"/>
             </w:pPr>
@@ -6057,7 +5955,7 @@
           </w:tcPr>
           <w:p>
             <w:pPr>
-              <w:spacing w:after="0" w:line="240" w:lineRule="auto"/>
+              <w:spacing w:after="0"/>
               <w:ind w:left="144"/>
               <w:jc w:val="left"/>
             </w:pPr>
@@ -6078,7 +5976,7 @@
           </w:tcPr>
           <w:p>
             <w:pPr>
-              <w:spacing w:after="0" w:line="240" w:lineRule="auto"/>
+              <w:spacing w:after="0"/>
               <w:ind w:left="0"/>
               <w:jc w:val="left"/>
             </w:pPr>
@@ -6094,7 +5992,7 @@
           </w:tcPr>
           <w:p>
             <w:pPr>
-              <w:spacing w:after="0" w:line="240" w:lineRule="auto"/>
+              <w:spacing w:after="0"/>
               <w:ind w:left="0"/>
               <w:jc w:val="left"/>
             </w:pPr>
@@ -6116,7 +6014,7 @@
           </w:tcPr>
           <w:p>
             <w:pPr>
-              <w:spacing w:after="0" w:line="240" w:lineRule="auto"/>
+              <w:spacing w:after="0"/>
               <w:ind w:left="144"/>
               <w:jc w:val="left"/>
             </w:pPr>
@@ -6136,7 +6034,7 @@
           </w:tcPr>
           <w:p>
             <w:pPr>
-              <w:spacing w:after="0" w:line="240" w:lineRule="auto"/>
+              <w:spacing w:after="0"/>
               <w:ind w:left="0"/>
               <w:jc w:val="left"/>
             </w:pPr>
@@ -6152,7 +6050,7 @@
           </w:tcPr>
           <w:p>
             <w:pPr>
-              <w:spacing w:after="0" w:line="240" w:lineRule="auto"/>
+              <w:spacing w:after="0"/>
               <w:ind w:left="0"/>
               <w:jc w:val="left"/>
             </w:pPr>
@@ -6174,7 +6072,7 @@
           </w:tcPr>
           <w:p>
             <w:pPr>
-              <w:spacing w:after="0" w:line="240" w:lineRule="auto"/>
+              <w:spacing w:after="0"/>
               <w:ind w:left="144"/>
               <w:jc w:val="left"/>
             </w:pPr>
@@ -6194,7 +6092,7 @@
           </w:tcPr>
           <w:p>
             <w:pPr>
-              <w:spacing w:after="0" w:line="240" w:lineRule="auto"/>
+              <w:spacing w:after="0"/>
               <w:ind w:left="0"/>
               <w:jc w:val="left"/>
             </w:pPr>
@@ -6210,7 +6108,7 @@
           </w:tcPr>
           <w:p>
             <w:pPr>
-              <w:spacing w:after="0" w:line="240" w:lineRule="auto"/>
+              <w:spacing w:after="0"/>
               <w:ind w:left="0"/>
               <w:jc w:val="left"/>
             </w:pPr>
@@ -6232,15 +6130,12 @@
           </w:tcPr>
           <w:p>
             <w:pPr>
-              <w:spacing w:after="0" w:line="240" w:lineRule="auto"/>
+              <w:spacing w:after="0"/>
               <w:ind w:left="144"/>
               <w:jc w:val="left"/>
             </w:pPr>
             <w:r>
-              <w:t>All remaining defects are either cancelled or documented as</w:t>
-            </w:r>
-            <w:r>
-              <w:t xml:space="preserve"> Change Requests for a future release</w:t>
+              <w:t>All remaining defects are either cancelled or documented as Change Requests for a future release</w:t>
             </w:r>
           </w:p>
         </w:tc>
@@ -6255,7 +6150,7 @@
           </w:tcPr>
           <w:p>
             <w:pPr>
-              <w:spacing w:after="0" w:line="240" w:lineRule="auto"/>
+              <w:spacing w:after="0"/>
               <w:ind w:left="0"/>
               <w:jc w:val="left"/>
             </w:pPr>
@@ -6271,7 +6166,7 @@
           </w:tcPr>
           <w:p>
             <w:pPr>
-              <w:spacing w:after="0" w:line="240" w:lineRule="auto"/>
+              <w:spacing w:after="0"/>
               <w:ind w:left="0"/>
               <w:jc w:val="left"/>
             </w:pPr>
@@ -6293,7 +6188,7 @@
           </w:tcPr>
           <w:p>
             <w:pPr>
-              <w:spacing w:after="0" w:line="240" w:lineRule="auto"/>
+              <w:spacing w:after="0"/>
               <w:ind w:left="144"/>
               <w:jc w:val="left"/>
             </w:pPr>
@@ -6321,7 +6216,7 @@
           </w:tcPr>
           <w:p>
             <w:pPr>
-              <w:spacing w:after="0" w:line="240" w:lineRule="auto"/>
+              <w:spacing w:after="0"/>
               <w:ind w:left="0"/>
               <w:jc w:val="left"/>
             </w:pPr>
@@ -6337,7 +6232,7 @@
           </w:tcPr>
           <w:p>
             <w:pPr>
-              <w:spacing w:after="0" w:line="240" w:lineRule="auto"/>
+              <w:spacing w:after="0"/>
               <w:ind w:left="0"/>
               <w:jc w:val="left"/>
             </w:pPr>
@@ -6359,7 +6254,7 @@
           </w:tcPr>
           <w:p>
             <w:pPr>
-              <w:spacing w:after="0" w:line="240" w:lineRule="auto"/>
+              <w:spacing w:after="0"/>
               <w:ind w:left="144"/>
               <w:jc w:val="left"/>
             </w:pPr>
@@ -6379,7 +6274,7 @@
           </w:tcPr>
           <w:p>
             <w:pPr>
-              <w:spacing w:after="0" w:line="240" w:lineRule="auto"/>
+              <w:spacing w:after="0"/>
               <w:ind w:left="0"/>
               <w:jc w:val="left"/>
             </w:pPr>
@@ -6395,7 +6290,7 @@
           </w:tcPr>
           <w:p>
             <w:pPr>
-              <w:spacing w:after="0" w:line="240" w:lineRule="auto"/>
+              <w:spacing w:after="0"/>
               <w:ind w:left="0"/>
               <w:jc w:val="left"/>
             </w:pPr>
@@ -6581,10 +6476,7 @@
         </w:numPr>
       </w:pPr>
       <w:r>
-        <w:t xml:space="preserve">Functional and user-acceptance </w:t>
-      </w:r>
-      <w:r>
-        <w:t>testing will have multiple cycles, until exit criteria are met.</w:t>
+        <w:t>Functional and user-acceptance testing will have multiple cycles, until exit criteria are met.</w:t>
       </w:r>
     </w:p>
     <w:p>
@@ -6712,10 +6604,7 @@
         <w:jc w:val="left"/>
       </w:pPr>
       <w:r>
-        <w:t xml:space="preserve">Sign-off </w:t>
-      </w:r>
-      <w:r>
-        <w:t>for the test case document will be collected electronically.</w:t>
+        <w:t>Sign-off for the test case document will be collected electronically.</w:t>
       </w:r>
     </w:p>
     <w:p>
@@ -6791,13 +6680,7 @@
         <w:jc w:val="left"/>
       </w:pPr>
       <w:r>
-        <w:t xml:space="preserve">Once all test cases are approved and the test environment is </w:t>
-      </w:r>
-      <w:r>
-        <w:t>noted, the tester</w:t>
-      </w:r>
-      <w:r>
-        <w:t xml:space="preserve"> will begin with an exploratory test.</w:t>
+        <w:t>Once all test cases are approved and the test environment is noted, the tester will begin with an exploratory test.</w:t>
       </w:r>
     </w:p>
     <w:p>
@@ -6823,7 +6706,12 @@
         <w:jc w:val="left"/>
       </w:pPr>
       <w:r>
-        <w:t>If there are any issues or inconsistencies with the test environments, testers are responsible for correcting the issue.</w:t>
+        <w:t xml:space="preserve">If there are any issues or inconsistencies with the test environments, testers are responsible for </w:t>
+      </w:r>
+      <w:bookmarkStart w:id="32" w:name="_GoBack"/>
+      <w:bookmarkEnd w:id="32"/>
+      <w:r>
+        <w:t>correcting the issue.</w:t>
       </w:r>
     </w:p>
     <w:p>
@@ -6836,10 +6724,7 @@
         <w:jc w:val="left"/>
       </w:pPr>
       <w:r>
-        <w:t>Critical (S</w:t>
-      </w:r>
-      <w:r>
-        <w:t>1) bugs discovered in exploratory testing will be handled immediately. Fixed code will be distributed to testers before proceeding to functional testing.</w:t>
+        <w:t>Critical (S1) bugs discovered in exploratory testing will be handled immediately. Fixed code will be distributed to testers before proceeding to functional testing.</w:t>
       </w:r>
     </w:p>
     <w:p>
@@ -6852,10 +6737,7 @@
         <w:jc w:val="left"/>
       </w:pPr>
       <w:r>
-        <w:t>Each tester performs step by step execution and updates the executions status. The tester enters the t</w:t>
-      </w:r>
-      <w:r>
-        <w:t>est's ultimate result into Bugzilla.</w:t>
+        <w:t>Each tester performs step by step execution and updates the executions status. The tester enters the test's ultimate result into Bugzilla.</w:t>
       </w:r>
     </w:p>
     <w:p>
@@ -6921,10 +6803,7 @@
         <w:ind w:firstLine="450"/>
       </w:pPr>
       <w:r>
-        <w:t>A</w:t>
-      </w:r>
-      <w:r>
-        <w:t>s per Process, final sign-off or project completion process will be followed</w:t>
+        <w:t>As per Process, final sign-off or project completion process will be followed</w:t>
       </w:r>
     </w:p>
     <w:p>
@@ -6935,8 +6814,8 @@
           <w:numId w:val="2"/>
         </w:numPr>
       </w:pPr>
-      <w:bookmarkStart w:id="32" w:name="_Toc454533259"/>
-      <w:bookmarkEnd w:id="32"/>
+      <w:bookmarkStart w:id="33" w:name="_Toc454533259"/>
+      <w:bookmarkEnd w:id="33"/>
       <w:r>
         <w:t>Test Risks and Mitigation Factors</w:t>
       </w:r>
@@ -7479,10 +7358,7 @@
               <w:jc w:val="left"/>
             </w:pPr>
             <w:r>
-              <w:t>Defect management plan is in place to ensure prompt communicatio</w:t>
-            </w:r>
-            <w:r>
-              <w:t xml:space="preserve">n and fixing of issues. </w:t>
+              <w:t xml:space="preserve">Defect management plan is in place to ensure prompt communication and fixing of issues. </w:t>
             </w:r>
           </w:p>
         </w:tc>
@@ -7713,10 +7589,7 @@
               <w:jc w:val="left"/>
             </w:pPr>
             <w:r>
-              <w:t xml:space="preserve">Teams and responsibilities have been spread to </w:t>
-            </w:r>
-            <w:r>
-              <w:t>two different geographic areas. In a catastrophic event in one of the areas, there will resources in the other areas needed to continue (although at a slower pace) the testing activities.</w:t>
+              <w:t>Teams and responsibilities have been spread to two different geographic areas. In a catastrophic event in one of the areas, there will resources in the other areas needed to continue (although at a slower pace) the testing activities.</w:t>
             </w:r>
           </w:p>
         </w:tc>
@@ -7942,10 +7815,7 @@
               <w:jc w:val="left"/>
             </w:pPr>
             <w:r>
-              <w:t>There are defects that can be raised during testing because of unclear document specification. These defects can yield</w:t>
-            </w:r>
-            <w:r>
-              <w:t xml:space="preserve"> to an issue that will need time to be resolved. </w:t>
+              <w:t xml:space="preserve">There are defects that can be raised during testing because of unclear document specification. These defects can yield to an issue that will need time to be resolved. </w:t>
             </w:r>
           </w:p>
           <w:p>
@@ -7965,10 +7835,7 @@
               <w:jc w:val="left"/>
             </w:pPr>
             <w:r>
-              <w:t>If new defects are discovered, the defect management and issue management procedures are in place to immediately</w:t>
-            </w:r>
-            <w:r>
-              <w:t xml:space="preserve"> provide a resolution.</w:t>
+              <w:t>If new defects are discovered, the defect management and issue management procedures are in place to immediately provide a resolution.</w:t>
             </w:r>
           </w:p>
         </w:tc>
@@ -7982,8 +7849,8 @@
           <w:numId w:val="2"/>
         </w:numPr>
       </w:pPr>
-      <w:bookmarkStart w:id="33" w:name="_Toc454533260"/>
-      <w:bookmarkEnd w:id="33"/>
+      <w:bookmarkStart w:id="34" w:name="_Toc454533260"/>
+      <w:bookmarkEnd w:id="34"/>
       <w:r>
         <w:lastRenderedPageBreak/>
         <w:t>Communications Plan and Team Roster</w:t>
@@ -7997,8 +7864,8 @@
           <w:numId w:val="2"/>
         </w:numPr>
       </w:pPr>
-      <w:bookmarkStart w:id="34" w:name="_Toc454533261"/>
-      <w:bookmarkEnd w:id="34"/>
+      <w:bookmarkStart w:id="35" w:name="_Toc454533261"/>
+      <w:bookmarkEnd w:id="35"/>
       <w:r>
         <w:t>Role Expectations</w:t>
       </w:r>
@@ -8402,8 +8269,6 @@
               </w:rPr>
               <w:t>bentleykang01@gmail.com</w:t>
             </w:r>
-            <w:bookmarkStart w:id="35" w:name="_GoBack"/>
-            <w:bookmarkEnd w:id="35"/>
           </w:p>
         </w:tc>
       </w:tr>
@@ -8464,10 +8329,7 @@
         </w:numPr>
       </w:pPr>
       <w:r>
-        <w:t xml:space="preserve">Ensure entrance criteria are used as input before start the </w:t>
-      </w:r>
-      <w:r>
-        <w:t>execution.</w:t>
+        <w:t>Ensure entrance criteria are used as input before start the execution.</w:t>
       </w:r>
     </w:p>
     <w:p>
@@ -8515,10 +8377,7 @@
         </w:numPr>
       </w:pPr>
       <w:r>
-        <w:t>Communicate to the</w:t>
-      </w:r>
-      <w:r>
-        <w:t xml:space="preserve"> test team any changes that need to be made to the test deliverables or application and when they will be completed.</w:t>
+        <w:t>Communicate to the test team any changes that need to be made to the test deliverables or application and when they will be completed.</w:t>
       </w:r>
     </w:p>
     <w:p>
@@ -8558,10 +8417,7 @@
       <w:bookmarkEnd w:id="40"/>
       <w:bookmarkEnd w:id="41"/>
       <w:r>
-        <w:t>T</w:t>
-      </w:r>
-      <w:r>
-        <w:t>est Team</w:t>
+        <w:t>Test Team</w:t>
       </w:r>
     </w:p>
     <w:p>
@@ -8609,10 +8465,7 @@
         </w:numPr>
       </w:pPr>
       <w:r>
-        <w:t>Re-test after software modifications h</w:t>
-      </w:r>
-      <w:r>
-        <w:t xml:space="preserve">ave been made according to the schedule. </w:t>
+        <w:t xml:space="preserve">Re-test after software modifications have been made according to the schedule. </w:t>
       </w:r>
     </w:p>
     <w:p>
@@ -8681,10 +8534,7 @@
       </w:pPr>
       <w:r>
         <w:lastRenderedPageBreak/>
-        <w:t>Facilitate defect communications between testing tea</w:t>
-      </w:r>
-      <w:r>
-        <w:t xml:space="preserve">m and technical / development team.  </w:t>
+        <w:t xml:space="preserve">Facilitate defect communications between testing team and technical / development team.  </w:t>
       </w:r>
     </w:p>
     <w:p>
@@ -8736,10 +8586,7 @@
         </w:numPr>
       </w:pPr>
       <w:r>
-        <w:t>Support the development and testing pr</w:t>
-      </w:r>
-      <w:r>
-        <w:t>ocesses being used to support the project.</w:t>
+        <w:t>Support the development and testing processes being used to support the project.</w:t>
       </w:r>
     </w:p>
     <w:p>
@@ -8763,10 +8610,7 @@
         </w:numPr>
       </w:pPr>
       <w:r>
-        <w:t xml:space="preserve">Keep project team and leadership informed of potential software delivery date slips based on </w:t>
-      </w:r>
-      <w:r>
-        <w:t>the current schedule.</w:t>
+        <w:t>Keep project team and leadership informed of potential software delivery date slips based on the current schedule.</w:t>
       </w:r>
     </w:p>
     <w:p>
@@ -8802,10 +8646,7 @@
         </w:numPr>
       </w:pPr>
       <w:r>
-        <w:t>Implement fixes to defects</w:t>
-      </w:r>
-      <w:r>
-        <w:t xml:space="preserve"> according to schedule. </w:t>
+        <w:t xml:space="preserve">Implement fixes to defects according to schedule. </w:t>
       </w:r>
     </w:p>
     <w:p>
@@ -8920,7 +8761,7 @@
       <w:rPr>
         <w:noProof/>
       </w:rPr>
-      <w:t>13</w:t>
+      <w:t>12</w:t>
     </w:r>
     <w:r>
       <w:fldChar w:fldCharType="end"/>
@@ -14908,29 +14749,29 @@
   </dgm:ptLst>
   <dgm:cxnLst>
     <dgm:cxn modelId="{F0B987CB-75D2-465B-AAAB-81128E60F47D}" srcId="{32AE9E22-A461-4683-85CF-DD3BF322C9A0}" destId="{698A9BED-EC5E-4F71-9153-8EE36DD7034E}" srcOrd="3" destOrd="0" parTransId="{9098FC89-9E7F-48B2-ABC9-3016FEBDD40C}" sibTransId="{836CA9FB-1F0B-401C-AE49-29954B0B1E3B}"/>
-    <dgm:cxn modelId="{5C1394B6-8EBD-41AE-ABF2-F04A1D8B0FE2}" type="presOf" srcId="{AFE19DF6-A1CF-4BA6-B2D2-AEE6B670A54A}" destId="{7F82B3DA-43BD-461B-8E80-89E09F1C8902}" srcOrd="0" destOrd="0" presId="urn:microsoft.com/office/officeart/2005/8/layout/hList1"/>
+    <dgm:cxn modelId="{40D64388-341B-4684-988A-A69E6945E563}" type="presOf" srcId="{8FCC2F5F-0278-4353-846A-38C001E561FB}" destId="{AF336A99-71B4-408C-A1FC-F05DDFA3BCA7}" srcOrd="0" destOrd="0" presId="urn:microsoft.com/office/officeart/2005/8/layout/hList1"/>
+    <dgm:cxn modelId="{8DF0C3D9-EA63-4CB9-B728-E554005B1E11}" type="presOf" srcId="{698A9BED-EC5E-4F71-9153-8EE36DD7034E}" destId="{7F82B3DA-43BD-461B-8E80-89E09F1C8902}" srcOrd="0" destOrd="3" presId="urn:microsoft.com/office/officeart/2005/8/layout/hList1"/>
     <dgm:cxn modelId="{C976CC83-D7BD-44AA-9F28-A4EF2E38AFCE}" srcId="{8FCC2F5F-0278-4353-846A-38C001E561FB}" destId="{1690A3A2-4932-4576-8462-91AB24E08035}" srcOrd="0" destOrd="0" parTransId="{E8C18163-D00C-4114-913A-63EA18AF345A}" sibTransId="{47F0E8F4-487C-4DBF-94DF-EC6969F8E79A}"/>
-    <dgm:cxn modelId="{EAE6E3D1-FAC1-42D3-A6AA-DB6F9728C68E}" type="presOf" srcId="{8FCC2F5F-0278-4353-846A-38C001E561FB}" destId="{AF336A99-71B4-408C-A1FC-F05DDFA3BCA7}" srcOrd="0" destOrd="0" presId="urn:microsoft.com/office/officeart/2005/8/layout/hList1"/>
-    <dgm:cxn modelId="{49F555FF-F260-4D7D-9A60-3026DCDC464C}" type="presOf" srcId="{1690A3A2-4932-4576-8462-91AB24E08035}" destId="{A601FAA7-A408-4A79-AC03-2C0B0B7827B4}" srcOrd="0" destOrd="0" presId="urn:microsoft.com/office/officeart/2005/8/layout/hList1"/>
     <dgm:cxn modelId="{98660BEE-FF67-4284-8B07-605386430D47}" srcId="{32AE9E22-A461-4683-85CF-DD3BF322C9A0}" destId="{2F8DD539-0560-4A19-8A04-6C4981191684}" srcOrd="2" destOrd="0" parTransId="{9475DE88-38E5-4C77-803E-6FF55A42AB3F}" sibTransId="{8FE0413D-BFBA-4E5E-914B-B4867D2590DE}"/>
+    <dgm:cxn modelId="{080A2312-C07D-476A-9D62-0CE15FFF9EB4}" type="presOf" srcId="{2F8DD539-0560-4A19-8A04-6C4981191684}" destId="{7F82B3DA-43BD-461B-8E80-89E09F1C8902}" srcOrd="0" destOrd="2" presId="urn:microsoft.com/office/officeart/2005/8/layout/hList1"/>
+    <dgm:cxn modelId="{C08E5D04-E139-4E6B-8DEF-21BB5B90684C}" type="presOf" srcId="{76607A71-1BD9-4A9C-9877-3CDF9C2F7FF7}" destId="{FAE5CB27-FFBC-4D22-A066-C8637EF86202}" srcOrd="0" destOrd="0" presId="urn:microsoft.com/office/officeart/2005/8/layout/hList1"/>
+    <dgm:cxn modelId="{7C25274C-769E-4FBF-B0B6-BB63EFB52200}" type="presOf" srcId="{51441A90-034F-4739-92A6-C61F17EDFFDB}" destId="{7F82B3DA-43BD-461B-8E80-89E09F1C8902}" srcOrd="0" destOrd="1" presId="urn:microsoft.com/office/officeart/2005/8/layout/hList1"/>
     <dgm:cxn modelId="{96103D70-63DC-4B9F-815B-C1CD2C237E9F}" srcId="{76607A71-1BD9-4A9C-9877-3CDF9C2F7FF7}" destId="{32AE9E22-A461-4683-85CF-DD3BF322C9A0}" srcOrd="1" destOrd="0" parTransId="{A10DF6CF-2DB7-4323-A05F-DF5645C1D583}" sibTransId="{1071293B-D521-40CE-BADD-5E8F05D46804}"/>
     <dgm:cxn modelId="{9BE3DFC7-5CA9-4761-8C10-5689874EB70A}" srcId="{76607A71-1BD9-4A9C-9877-3CDF9C2F7FF7}" destId="{8FCC2F5F-0278-4353-846A-38C001E561FB}" srcOrd="0" destOrd="0" parTransId="{A0659CD9-39A5-41B2-8B7E-3A2F7ADF1746}" sibTransId="{D8698B34-6D0A-410B-BFFF-08F405FD8F70}"/>
-    <dgm:cxn modelId="{1CED4883-587D-4A55-BC66-89668422E0EC}" type="presOf" srcId="{01289DB4-1D6F-460D-A7B9-3CB95D6AE30C}" destId="{A601FAA7-A408-4A79-AC03-2C0B0B7827B4}" srcOrd="0" destOrd="1" presId="urn:microsoft.com/office/officeart/2005/8/layout/hList1"/>
+    <dgm:cxn modelId="{414B83A2-48D5-4A3F-BFB3-D4374F927DB5}" type="presOf" srcId="{AFE19DF6-A1CF-4BA6-B2D2-AEE6B670A54A}" destId="{7F82B3DA-43BD-461B-8E80-89E09F1C8902}" srcOrd="0" destOrd="0" presId="urn:microsoft.com/office/officeart/2005/8/layout/hList1"/>
     <dgm:cxn modelId="{45575001-3A77-41AA-8984-15D474679787}" srcId="{32AE9E22-A461-4683-85CF-DD3BF322C9A0}" destId="{51441A90-034F-4739-92A6-C61F17EDFFDB}" srcOrd="1" destOrd="0" parTransId="{4B3DDB44-CA9D-4E3D-B8AF-B6C549407D5B}" sibTransId="{A5CF6AB4-EF0C-4AC2-A45E-AD1C5E6A8504}"/>
-    <dgm:cxn modelId="{E45013BF-62B6-4164-B061-7527EFADC944}" type="presOf" srcId="{32AE9E22-A461-4683-85CF-DD3BF322C9A0}" destId="{424B2078-9728-4569-96AC-B0BFA1FA4F4D}" srcOrd="0" destOrd="0" presId="urn:microsoft.com/office/officeart/2005/8/layout/hList1"/>
-    <dgm:cxn modelId="{244BB6A3-2207-43A8-A0CF-99A16A1F8524}" type="presOf" srcId="{51441A90-034F-4739-92A6-C61F17EDFFDB}" destId="{7F82B3DA-43BD-461B-8E80-89E09F1C8902}" srcOrd="0" destOrd="1" presId="urn:microsoft.com/office/officeart/2005/8/layout/hList1"/>
-    <dgm:cxn modelId="{CADD03CF-38F1-4506-A906-5CF3334D34DC}" type="presOf" srcId="{76607A71-1BD9-4A9C-9877-3CDF9C2F7FF7}" destId="{FAE5CB27-FFBC-4D22-A066-C8637EF86202}" srcOrd="0" destOrd="0" presId="urn:microsoft.com/office/officeart/2005/8/layout/hList1"/>
-    <dgm:cxn modelId="{76CA72B3-F0D0-40EB-9AA9-213F1A9C3039}" type="presOf" srcId="{698A9BED-EC5E-4F71-9153-8EE36DD7034E}" destId="{7F82B3DA-43BD-461B-8E80-89E09F1C8902}" srcOrd="0" destOrd="3" presId="urn:microsoft.com/office/officeart/2005/8/layout/hList1"/>
-    <dgm:cxn modelId="{919D4610-5651-4879-A96B-CD784AE253A4}" type="presOf" srcId="{2F8DD539-0560-4A19-8A04-6C4981191684}" destId="{7F82B3DA-43BD-461B-8E80-89E09F1C8902}" srcOrd="0" destOrd="2" presId="urn:microsoft.com/office/officeart/2005/8/layout/hList1"/>
+    <dgm:cxn modelId="{F427F49F-9787-4179-942A-53C9A6A0DF3B}" type="presOf" srcId="{1690A3A2-4932-4576-8462-91AB24E08035}" destId="{A601FAA7-A408-4A79-AC03-2C0B0B7827B4}" srcOrd="0" destOrd="0" presId="urn:microsoft.com/office/officeart/2005/8/layout/hList1"/>
+    <dgm:cxn modelId="{65FFED2C-A843-4A2F-BA86-CEC9F2C3AF2F}" type="presOf" srcId="{32AE9E22-A461-4683-85CF-DD3BF322C9A0}" destId="{424B2078-9728-4569-96AC-B0BFA1FA4F4D}" srcOrd="0" destOrd="0" presId="urn:microsoft.com/office/officeart/2005/8/layout/hList1"/>
+    <dgm:cxn modelId="{C718584E-103A-469D-B554-FC5765E70F07}" type="presOf" srcId="{01289DB4-1D6F-460D-A7B9-3CB95D6AE30C}" destId="{A601FAA7-A408-4A79-AC03-2C0B0B7827B4}" srcOrd="0" destOrd="1" presId="urn:microsoft.com/office/officeart/2005/8/layout/hList1"/>
     <dgm:cxn modelId="{DD1D83C0-4066-43DC-9B92-AE5CDE730333}" srcId="{8FCC2F5F-0278-4353-846A-38C001E561FB}" destId="{01289DB4-1D6F-460D-A7B9-3CB95D6AE30C}" srcOrd="1" destOrd="0" parTransId="{00B872DD-2EC9-459F-A095-5E4F1196A6F9}" sibTransId="{0E95793C-FD9B-4BE8-933F-50E17F719753}"/>
     <dgm:cxn modelId="{363E331B-6534-4EBD-A373-AA0547BA4C0C}" srcId="{32AE9E22-A461-4683-85CF-DD3BF322C9A0}" destId="{AFE19DF6-A1CF-4BA6-B2D2-AEE6B670A54A}" srcOrd="0" destOrd="0" parTransId="{6C3E327A-2206-4F68-B79E-A64A1BDF2EB6}" sibTransId="{1E2DDBA2-9F45-48CE-9077-2C7C29C98688}"/>
-    <dgm:cxn modelId="{15B1FE93-154F-4BCD-BEEB-F05D99EB9C3E}" type="presParOf" srcId="{FAE5CB27-FFBC-4D22-A066-C8637EF86202}" destId="{CD6EEA73-655B-4E88-A397-65F4E2EE753E}" srcOrd="0" destOrd="0" presId="urn:microsoft.com/office/officeart/2005/8/layout/hList1"/>
-    <dgm:cxn modelId="{E1CF7252-F0D8-4433-97A9-C03654107760}" type="presParOf" srcId="{CD6EEA73-655B-4E88-A397-65F4E2EE753E}" destId="{AF336A99-71B4-408C-A1FC-F05DDFA3BCA7}" srcOrd="0" destOrd="0" presId="urn:microsoft.com/office/officeart/2005/8/layout/hList1"/>
-    <dgm:cxn modelId="{79F98277-78E8-4F8B-B2EB-F78AA97293D3}" type="presParOf" srcId="{CD6EEA73-655B-4E88-A397-65F4E2EE753E}" destId="{A601FAA7-A408-4A79-AC03-2C0B0B7827B4}" srcOrd="1" destOrd="0" presId="urn:microsoft.com/office/officeart/2005/8/layout/hList1"/>
-    <dgm:cxn modelId="{339000E5-E039-42D7-BC5E-DD1B77455AC8}" type="presParOf" srcId="{FAE5CB27-FFBC-4D22-A066-C8637EF86202}" destId="{C274EC96-9F12-4873-86FF-49C24332983C}" srcOrd="1" destOrd="0" presId="urn:microsoft.com/office/officeart/2005/8/layout/hList1"/>
-    <dgm:cxn modelId="{42677947-AF31-493C-B7CA-317D5F99746B}" type="presParOf" srcId="{FAE5CB27-FFBC-4D22-A066-C8637EF86202}" destId="{67EDBFB2-0303-43F3-8E2A-928FB68EC6F2}" srcOrd="2" destOrd="0" presId="urn:microsoft.com/office/officeart/2005/8/layout/hList1"/>
-    <dgm:cxn modelId="{95E05614-3981-4ADB-AC0A-37146FB75C79}" type="presParOf" srcId="{67EDBFB2-0303-43F3-8E2A-928FB68EC6F2}" destId="{424B2078-9728-4569-96AC-B0BFA1FA4F4D}" srcOrd="0" destOrd="0" presId="urn:microsoft.com/office/officeart/2005/8/layout/hList1"/>
-    <dgm:cxn modelId="{9E17A184-1C88-409E-8244-8B14639B25BF}" type="presParOf" srcId="{67EDBFB2-0303-43F3-8E2A-928FB68EC6F2}" destId="{7F82B3DA-43BD-461B-8E80-89E09F1C8902}" srcOrd="1" destOrd="0" presId="urn:microsoft.com/office/officeart/2005/8/layout/hList1"/>
+    <dgm:cxn modelId="{83101F12-4246-4608-B1BB-4E0172E6382D}" type="presParOf" srcId="{FAE5CB27-FFBC-4D22-A066-C8637EF86202}" destId="{CD6EEA73-655B-4E88-A397-65F4E2EE753E}" srcOrd="0" destOrd="0" presId="urn:microsoft.com/office/officeart/2005/8/layout/hList1"/>
+    <dgm:cxn modelId="{6811E2A9-9738-4B56-B472-DE2FFF2BD1FF}" type="presParOf" srcId="{CD6EEA73-655B-4E88-A397-65F4E2EE753E}" destId="{AF336A99-71B4-408C-A1FC-F05DDFA3BCA7}" srcOrd="0" destOrd="0" presId="urn:microsoft.com/office/officeart/2005/8/layout/hList1"/>
+    <dgm:cxn modelId="{70DA1964-EF42-4EE8-84E0-777CA0D900D8}" type="presParOf" srcId="{CD6EEA73-655B-4E88-A397-65F4E2EE753E}" destId="{A601FAA7-A408-4A79-AC03-2C0B0B7827B4}" srcOrd="1" destOrd="0" presId="urn:microsoft.com/office/officeart/2005/8/layout/hList1"/>
+    <dgm:cxn modelId="{27A8F119-64FB-4053-8730-ECFAFC12F91D}" type="presParOf" srcId="{FAE5CB27-FFBC-4D22-A066-C8637EF86202}" destId="{C274EC96-9F12-4873-86FF-49C24332983C}" srcOrd="1" destOrd="0" presId="urn:microsoft.com/office/officeart/2005/8/layout/hList1"/>
+    <dgm:cxn modelId="{1AC50DA2-3A66-4919-B1E3-6FC71CEFF936}" type="presParOf" srcId="{FAE5CB27-FFBC-4D22-A066-C8637EF86202}" destId="{67EDBFB2-0303-43F3-8E2A-928FB68EC6F2}" srcOrd="2" destOrd="0" presId="urn:microsoft.com/office/officeart/2005/8/layout/hList1"/>
+    <dgm:cxn modelId="{F9B98562-C4B8-461E-B70C-5C91FBFFBA6F}" type="presParOf" srcId="{67EDBFB2-0303-43F3-8E2A-928FB68EC6F2}" destId="{424B2078-9728-4569-96AC-B0BFA1FA4F4D}" srcOrd="0" destOrd="0" presId="urn:microsoft.com/office/officeart/2005/8/layout/hList1"/>
+    <dgm:cxn modelId="{8191B812-F8C4-45B0-BBC1-21F4D89C029D}" type="presParOf" srcId="{67EDBFB2-0303-43F3-8E2A-928FB68EC6F2}" destId="{7F82B3DA-43BD-461B-8E80-89E09F1C8902}" srcOrd="1" destOrd="0" presId="urn:microsoft.com/office/officeart/2005/8/layout/hList1"/>
   </dgm:cxnLst>
   <dgm:bg/>
   <dgm:whole/>
@@ -15112,6 +14953,13 @@
         </dgm:presLayoutVars>
       </dgm:prSet>
       <dgm:spPr/>
+      <dgm:t>
+        <a:bodyPr/>
+        <a:lstStyle/>
+        <a:p>
+          <a:endParaRPr lang="en-US"/>
+        </a:p>
+      </dgm:t>
     </dgm:pt>
     <dgm:pt modelId="{207805D8-4D36-40CD-8D9F-5D297BC28821}" type="pres">
       <dgm:prSet presAssocID="{0A96E5A2-46D3-40DD-BF75-9DCF07D090A2}" presName="parTxOnlySpace" presStyleCnt="0"/>
@@ -15147,6 +14995,13 @@
         </dgm:presLayoutVars>
       </dgm:prSet>
       <dgm:spPr/>
+      <dgm:t>
+        <a:bodyPr/>
+        <a:lstStyle/>
+        <a:p>
+          <a:endParaRPr lang="en-US"/>
+        </a:p>
+      </dgm:t>
     </dgm:pt>
     <dgm:pt modelId="{033B1B83-F941-4D49-BFCE-86077B7A9B7B}" type="pres">
       <dgm:prSet presAssocID="{E5113BD0-E288-4B16-A550-A48100635A7E}" presName="parTxOnlySpace" presStyleCnt="0"/>
@@ -15161,25 +15016,32 @@
         </dgm:presLayoutVars>
       </dgm:prSet>
       <dgm:spPr/>
+      <dgm:t>
+        <a:bodyPr/>
+        <a:lstStyle/>
+        <a:p>
+          <a:endParaRPr lang="en-US"/>
+        </a:p>
+      </dgm:t>
     </dgm:pt>
   </dgm:ptLst>
   <dgm:cxnLst>
+    <dgm:cxn modelId="{772D03A8-49D5-407B-BAFD-9469169949CE}" srcId="{A67ADA3A-0D6E-47F4-AF73-C4B595F0BF06}" destId="{BA04F5A5-CDA4-465E-AC10-793454983B5D}" srcOrd="0" destOrd="0" parTransId="{2951C677-2BF7-4B16-AD08-0E52C917ABBF}" sibTransId="{0A96E5A2-46D3-40DD-BF75-9DCF07D090A2}"/>
+    <dgm:cxn modelId="{5990B2D8-7EB2-40F0-97FB-9FFBF7146E83}" srcId="{A67ADA3A-0D6E-47F4-AF73-C4B595F0BF06}" destId="{5F9F37E4-7D02-4383-9A6A-EF3ED6B93E3E}" srcOrd="1" destOrd="0" parTransId="{A5666F15-209B-4137-BCB3-3C292748D6CA}" sibTransId="{52A48940-0623-40B3-93E0-EA1FFFB9C2E2}"/>
+    <dgm:cxn modelId="{36E3E432-04CC-4D4F-997F-8757E8490737}" type="presOf" srcId="{BA04F5A5-CDA4-465E-AC10-793454983B5D}" destId="{5B5F6F5C-D091-4E92-B73A-DE37D759E063}" srcOrd="0" destOrd="0" presId="urn:microsoft.com/office/officeart/2005/8/layout/chevron1"/>
+    <dgm:cxn modelId="{2DC074E2-408A-4B55-B96F-D9A4CC75BDC8}" type="presOf" srcId="{07D14F6A-3FA2-405F-B4EC-61885A18E85D}" destId="{FDAC0B06-27BE-443F-AB7B-7841E0CF3981}" srcOrd="0" destOrd="0" presId="urn:microsoft.com/office/officeart/2005/8/layout/chevron1"/>
     <dgm:cxn modelId="{4DEB8241-ECAB-492F-A6E6-9A7E32EAA80E}" srcId="{A67ADA3A-0D6E-47F4-AF73-C4B595F0BF06}" destId="{49550FB8-8B7F-4C5B-A116-8898EC883A58}" srcOrd="3" destOrd="0" parTransId="{4AFB92DE-A6EA-4776-A251-33951F153F1D}" sibTransId="{0104AE78-F17E-4D03-A4E7-5E4B53ED410A}"/>
+    <dgm:cxn modelId="{D46BC9E5-385E-46EB-8876-D8A2EF6AB8CA}" type="presOf" srcId="{A67ADA3A-0D6E-47F4-AF73-C4B595F0BF06}" destId="{A3CE3321-5519-46A7-89B5-4B36F36FBD39}" srcOrd="0" destOrd="0" presId="urn:microsoft.com/office/officeart/2005/8/layout/chevron1"/>
+    <dgm:cxn modelId="{42328D64-3EB5-485E-9A09-D957F197C61A}" type="presOf" srcId="{5F9F37E4-7D02-4383-9A6A-EF3ED6B93E3E}" destId="{DAA962C7-5172-4296-9233-2527FAA92E45}" srcOrd="0" destOrd="0" presId="urn:microsoft.com/office/officeart/2005/8/layout/chevron1"/>
     <dgm:cxn modelId="{856CC985-217D-4423-A818-19F571E2FBD7}" srcId="{A67ADA3A-0D6E-47F4-AF73-C4B595F0BF06}" destId="{07D14F6A-3FA2-405F-B4EC-61885A18E85D}" srcOrd="2" destOrd="0" parTransId="{AE283EFB-C0ED-48B4-835F-F47AFA79FAA0}" sibTransId="{E5113BD0-E288-4B16-A550-A48100635A7E}"/>
-    <dgm:cxn modelId="{27DC67CA-0BEA-4BA2-8BE1-72E5C1C9C031}" type="presOf" srcId="{49550FB8-8B7F-4C5B-A116-8898EC883A58}" destId="{1F256E54-1957-4880-AB87-D059F6D9B637}" srcOrd="0" destOrd="0" presId="urn:microsoft.com/office/officeart/2005/8/layout/chevron1"/>
-    <dgm:cxn modelId="{797FCAF3-9894-4C77-94FD-EAE4F5D0B783}" type="presOf" srcId="{A67ADA3A-0D6E-47F4-AF73-C4B595F0BF06}" destId="{A3CE3321-5519-46A7-89B5-4B36F36FBD39}" srcOrd="0" destOrd="0" presId="urn:microsoft.com/office/officeart/2005/8/layout/chevron1"/>
-    <dgm:cxn modelId="{5990B2D8-7EB2-40F0-97FB-9FFBF7146E83}" srcId="{A67ADA3A-0D6E-47F4-AF73-C4B595F0BF06}" destId="{5F9F37E4-7D02-4383-9A6A-EF3ED6B93E3E}" srcOrd="1" destOrd="0" parTransId="{A5666F15-209B-4137-BCB3-3C292748D6CA}" sibTransId="{52A48940-0623-40B3-93E0-EA1FFFB9C2E2}"/>
-    <dgm:cxn modelId="{C9F879A1-9256-45FD-AAB1-4CE3B7DEFF41}" type="presOf" srcId="{07D14F6A-3FA2-405F-B4EC-61885A18E85D}" destId="{FDAC0B06-27BE-443F-AB7B-7841E0CF3981}" srcOrd="0" destOrd="0" presId="urn:microsoft.com/office/officeart/2005/8/layout/chevron1"/>
-    <dgm:cxn modelId="{772D03A8-49D5-407B-BAFD-9469169949CE}" srcId="{A67ADA3A-0D6E-47F4-AF73-C4B595F0BF06}" destId="{BA04F5A5-CDA4-465E-AC10-793454983B5D}" srcOrd="0" destOrd="0" parTransId="{2951C677-2BF7-4B16-AD08-0E52C917ABBF}" sibTransId="{0A96E5A2-46D3-40DD-BF75-9DCF07D090A2}"/>
-    <dgm:cxn modelId="{8C0DAA44-8E50-46CE-BF3B-4E733AAA6498}" type="presOf" srcId="{5F9F37E4-7D02-4383-9A6A-EF3ED6B93E3E}" destId="{DAA962C7-5172-4296-9233-2527FAA92E45}" srcOrd="0" destOrd="0" presId="urn:microsoft.com/office/officeart/2005/8/layout/chevron1"/>
-    <dgm:cxn modelId="{B085ADE7-72AF-4CB4-8341-5D87382B8B36}" type="presOf" srcId="{BA04F5A5-CDA4-465E-AC10-793454983B5D}" destId="{5B5F6F5C-D091-4E92-B73A-DE37D759E063}" srcOrd="0" destOrd="0" presId="urn:microsoft.com/office/officeart/2005/8/layout/chevron1"/>
-    <dgm:cxn modelId="{8448D32E-C264-4639-883A-5CCB4D16F9C1}" type="presParOf" srcId="{A3CE3321-5519-46A7-89B5-4B36F36FBD39}" destId="{5B5F6F5C-D091-4E92-B73A-DE37D759E063}" srcOrd="0" destOrd="0" presId="urn:microsoft.com/office/officeart/2005/8/layout/chevron1"/>
-    <dgm:cxn modelId="{5B5320C5-6DDE-481B-945A-DDCA8FFC7C61}" type="presParOf" srcId="{A3CE3321-5519-46A7-89B5-4B36F36FBD39}" destId="{207805D8-4D36-40CD-8D9F-5D297BC28821}" srcOrd="1" destOrd="0" presId="urn:microsoft.com/office/officeart/2005/8/layout/chevron1"/>
-    <dgm:cxn modelId="{31D44E4C-F26F-4B52-9942-0FDB383112DE}" type="presParOf" srcId="{A3CE3321-5519-46A7-89B5-4B36F36FBD39}" destId="{DAA962C7-5172-4296-9233-2527FAA92E45}" srcOrd="2" destOrd="0" presId="urn:microsoft.com/office/officeart/2005/8/layout/chevron1"/>
-    <dgm:cxn modelId="{5E1FCED3-4BE0-4CF7-A1C3-573FE9DB91E6}" type="presParOf" srcId="{A3CE3321-5519-46A7-89B5-4B36F36FBD39}" destId="{3E7FB421-1B2F-44EA-A5D5-F4C1E104ACCE}" srcOrd="3" destOrd="0" presId="urn:microsoft.com/office/officeart/2005/8/layout/chevron1"/>
-    <dgm:cxn modelId="{F86EE3E2-CBB4-4C2F-A1F1-E3DF7846D0C9}" type="presParOf" srcId="{A3CE3321-5519-46A7-89B5-4B36F36FBD39}" destId="{FDAC0B06-27BE-443F-AB7B-7841E0CF3981}" srcOrd="4" destOrd="0" presId="urn:microsoft.com/office/officeart/2005/8/layout/chevron1"/>
-    <dgm:cxn modelId="{820627C1-DCC6-4ED4-A5CC-5B0F19E55D68}" type="presParOf" srcId="{A3CE3321-5519-46A7-89B5-4B36F36FBD39}" destId="{033B1B83-F941-4D49-BFCE-86077B7A9B7B}" srcOrd="5" destOrd="0" presId="urn:microsoft.com/office/officeart/2005/8/layout/chevron1"/>
-    <dgm:cxn modelId="{14F64B85-94E8-4591-877B-58A5B374177D}" type="presParOf" srcId="{A3CE3321-5519-46A7-89B5-4B36F36FBD39}" destId="{1F256E54-1957-4880-AB87-D059F6D9B637}" srcOrd="6" destOrd="0" presId="urn:microsoft.com/office/officeart/2005/8/layout/chevron1"/>
+    <dgm:cxn modelId="{6C5A6C0F-5A83-4401-AF96-46BD8C5D8365}" type="presOf" srcId="{49550FB8-8B7F-4C5B-A116-8898EC883A58}" destId="{1F256E54-1957-4880-AB87-D059F6D9B637}" srcOrd="0" destOrd="0" presId="urn:microsoft.com/office/officeart/2005/8/layout/chevron1"/>
+    <dgm:cxn modelId="{F026FA79-6E83-4ACB-BC1B-8228219C345E}" type="presParOf" srcId="{A3CE3321-5519-46A7-89B5-4B36F36FBD39}" destId="{5B5F6F5C-D091-4E92-B73A-DE37D759E063}" srcOrd="0" destOrd="0" presId="urn:microsoft.com/office/officeart/2005/8/layout/chevron1"/>
+    <dgm:cxn modelId="{F4439CFF-1989-4509-97E3-092AA580214A}" type="presParOf" srcId="{A3CE3321-5519-46A7-89B5-4B36F36FBD39}" destId="{207805D8-4D36-40CD-8D9F-5D297BC28821}" srcOrd="1" destOrd="0" presId="urn:microsoft.com/office/officeart/2005/8/layout/chevron1"/>
+    <dgm:cxn modelId="{DD2B3ADF-3F14-4E79-97D7-49739B38670F}" type="presParOf" srcId="{A3CE3321-5519-46A7-89B5-4B36F36FBD39}" destId="{DAA962C7-5172-4296-9233-2527FAA92E45}" srcOrd="2" destOrd="0" presId="urn:microsoft.com/office/officeart/2005/8/layout/chevron1"/>
+    <dgm:cxn modelId="{EA84D340-5B21-4F8F-948F-B32C759B1FBA}" type="presParOf" srcId="{A3CE3321-5519-46A7-89B5-4B36F36FBD39}" destId="{3E7FB421-1B2F-44EA-A5D5-F4C1E104ACCE}" srcOrd="3" destOrd="0" presId="urn:microsoft.com/office/officeart/2005/8/layout/chevron1"/>
+    <dgm:cxn modelId="{1B08B4A4-D1DA-4454-94F5-3277DE2CF202}" type="presParOf" srcId="{A3CE3321-5519-46A7-89B5-4B36F36FBD39}" destId="{FDAC0B06-27BE-443F-AB7B-7841E0CF3981}" srcOrd="4" destOrd="0" presId="urn:microsoft.com/office/officeart/2005/8/layout/chevron1"/>
+    <dgm:cxn modelId="{07F511B1-A78F-4D57-A2B9-9D4917C37447}" type="presParOf" srcId="{A3CE3321-5519-46A7-89B5-4B36F36FBD39}" destId="{033B1B83-F941-4D49-BFCE-86077B7A9B7B}" srcOrd="5" destOrd="0" presId="urn:microsoft.com/office/officeart/2005/8/layout/chevron1"/>
+    <dgm:cxn modelId="{855C9DD3-5F12-44C7-B059-A49B3C4CEFA0}" type="presParOf" srcId="{A3CE3321-5519-46A7-89B5-4B36F36FBD39}" destId="{1F256E54-1957-4880-AB87-D059F6D9B637}" srcOrd="6" destOrd="0" presId="urn:microsoft.com/office/officeart/2005/8/layout/chevron1"/>
   </dgm:cxnLst>
   <dgm:bg/>
   <dgm:whole/>
@@ -15382,6 +15244,13 @@
         </dgm:presLayoutVars>
       </dgm:prSet>
       <dgm:spPr/>
+      <dgm:t>
+        <a:bodyPr/>
+        <a:lstStyle/>
+        <a:p>
+          <a:endParaRPr lang="en-US"/>
+        </a:p>
+      </dgm:t>
     </dgm:pt>
     <dgm:pt modelId="{09E3F725-46CB-44A7-B31F-23C0223A47C1}" type="pres">
       <dgm:prSet presAssocID="{6285BCAE-1805-4FB1-A83E-8ED9A34B21A7}" presName="parTxOnlySpace" presStyleCnt="0"/>
@@ -15427,22 +15296,22 @@
     </dgm:pt>
   </dgm:ptLst>
   <dgm:cxnLst>
-    <dgm:cxn modelId="{5DF3B4BB-312B-4DB9-A2DE-B071839C8707}" type="presOf" srcId="{3457837A-0C1F-4979-AB5C-8A58148FD7C2}" destId="{1268A30B-425B-4A8A-A4E0-85EFB54819C3}" srcOrd="0" destOrd="0" presId="urn:microsoft.com/office/officeart/2005/8/layout/chevron1"/>
+    <dgm:cxn modelId="{E54B7F98-1542-4CB2-BABB-95B9DA39280C}" type="presOf" srcId="{1B22A93D-3750-45A8-9F52-200FA7045B32}" destId="{2BE22F0C-3E85-4871-977B-A6287900D09F}" srcOrd="0" destOrd="0" presId="urn:microsoft.com/office/officeart/2005/8/layout/chevron1"/>
+    <dgm:cxn modelId="{429DAF7F-2455-410E-8EAC-36C2A1A9E84C}" type="presOf" srcId="{730D71AB-1412-473F-BAFA-AF8EE20EEB47}" destId="{10F73ABA-CF8A-4458-89CC-052A43FFF458}" srcOrd="0" destOrd="0" presId="urn:microsoft.com/office/officeart/2005/8/layout/chevron1"/>
     <dgm:cxn modelId="{EE496DA6-DB11-4BC7-90FE-B225E81C9CD4}" srcId="{730D71AB-1412-473F-BAFA-AF8EE20EEB47}" destId="{4EF0F1DB-5E21-4085-88EE-93B25116E1FF}" srcOrd="3" destOrd="0" parTransId="{A65BD7DA-5CEE-4103-8BD8-AA0547828760}" sibTransId="{AFC8E82C-955E-427F-9F57-F99FB7974D41}"/>
+    <dgm:cxn modelId="{A8A21A77-4F4B-4874-B324-1284F3D12F88}" type="presOf" srcId="{4EF0F1DB-5E21-4085-88EE-93B25116E1FF}" destId="{CA84CE70-6E76-4B5F-8C00-0AC0CEE4249D}" srcOrd="0" destOrd="0" presId="urn:microsoft.com/office/officeart/2005/8/layout/chevron1"/>
     <dgm:cxn modelId="{6EA8EC89-7243-4DAA-A08B-17929958B86F}" srcId="{730D71AB-1412-473F-BAFA-AF8EE20EEB47}" destId="{1B22A93D-3750-45A8-9F52-200FA7045B32}" srcOrd="0" destOrd="0" parTransId="{A23659A5-8F4B-495C-97A2-2FBAFDBC326B}" sibTransId="{7D751A65-FCD8-4B5E-8B36-0B2157F3DB06}"/>
-    <dgm:cxn modelId="{DE0C5440-BC09-4DBA-BF27-E51C4CF01CE7}" type="presOf" srcId="{1B22A93D-3750-45A8-9F52-200FA7045B32}" destId="{2BE22F0C-3E85-4871-977B-A6287900D09F}" srcOrd="0" destOrd="0" presId="urn:microsoft.com/office/officeart/2005/8/layout/chevron1"/>
-    <dgm:cxn modelId="{4A8A4F5C-EE34-4966-83A7-8C4F5D771DE4}" type="presOf" srcId="{730D71AB-1412-473F-BAFA-AF8EE20EEB47}" destId="{10F73ABA-CF8A-4458-89CC-052A43FFF458}" srcOrd="0" destOrd="0" presId="urn:microsoft.com/office/officeart/2005/8/layout/chevron1"/>
-    <dgm:cxn modelId="{D0197364-35EC-45FD-A6C4-97F2B0CD42FB}" type="presOf" srcId="{4EF0F1DB-5E21-4085-88EE-93B25116E1FF}" destId="{CA84CE70-6E76-4B5F-8C00-0AC0CEE4249D}" srcOrd="0" destOrd="0" presId="urn:microsoft.com/office/officeart/2005/8/layout/chevron1"/>
+    <dgm:cxn modelId="{EFE2B103-02E2-4A07-AAFD-92ADA1298606}" type="presOf" srcId="{91FA4BAA-EA67-4415-B33A-68A2FD376E16}" destId="{34EB2E20-9A89-4A55-A4D4-7527259326F9}" srcOrd="0" destOrd="0" presId="urn:microsoft.com/office/officeart/2005/8/layout/chevron1"/>
+    <dgm:cxn modelId="{0467AFD8-F1F2-4883-9D57-5DBB8B7B0C96}" type="presOf" srcId="{3457837A-0C1F-4979-AB5C-8A58148FD7C2}" destId="{1268A30B-425B-4A8A-A4E0-85EFB54819C3}" srcOrd="0" destOrd="0" presId="urn:microsoft.com/office/officeart/2005/8/layout/chevron1"/>
     <dgm:cxn modelId="{82678370-806E-4D33-94E2-9C14054C9BAB}" srcId="{730D71AB-1412-473F-BAFA-AF8EE20EEB47}" destId="{91FA4BAA-EA67-4415-B33A-68A2FD376E16}" srcOrd="2" destOrd="0" parTransId="{31F31A38-177F-4484-9DEE-ADA939BC1B66}" sibTransId="{3F9961EE-B322-4CE1-B3C6-4DFE934F88A6}"/>
     <dgm:cxn modelId="{C8572AAC-1027-4D58-8743-FA9ABBFE7336}" srcId="{730D71AB-1412-473F-BAFA-AF8EE20EEB47}" destId="{3457837A-0C1F-4979-AB5C-8A58148FD7C2}" srcOrd="1" destOrd="0" parTransId="{F83CFF74-2DFC-4A07-B38B-62D79A5DD293}" sibTransId="{6285BCAE-1805-4FB1-A83E-8ED9A34B21A7}"/>
-    <dgm:cxn modelId="{861A4D82-E244-4AE0-A99C-481D6565EF6D}" type="presOf" srcId="{91FA4BAA-EA67-4415-B33A-68A2FD376E16}" destId="{34EB2E20-9A89-4A55-A4D4-7527259326F9}" srcOrd="0" destOrd="0" presId="urn:microsoft.com/office/officeart/2005/8/layout/chevron1"/>
-    <dgm:cxn modelId="{1FE1DA1B-FDD3-4D99-B99E-B549B76F33EF}" type="presParOf" srcId="{10F73ABA-CF8A-4458-89CC-052A43FFF458}" destId="{2BE22F0C-3E85-4871-977B-A6287900D09F}" srcOrd="0" destOrd="0" presId="urn:microsoft.com/office/officeart/2005/8/layout/chevron1"/>
-    <dgm:cxn modelId="{CD6B266B-460E-4FE9-8CEA-2751CC45EF04}" type="presParOf" srcId="{10F73ABA-CF8A-4458-89CC-052A43FFF458}" destId="{372A6353-8B74-44CB-BDDC-B2D3856FA04F}" srcOrd="1" destOrd="0" presId="urn:microsoft.com/office/officeart/2005/8/layout/chevron1"/>
-    <dgm:cxn modelId="{74A8B9CA-4E9A-4947-B5AB-778E615D6E73}" type="presParOf" srcId="{10F73ABA-CF8A-4458-89CC-052A43FFF458}" destId="{1268A30B-425B-4A8A-A4E0-85EFB54819C3}" srcOrd="2" destOrd="0" presId="urn:microsoft.com/office/officeart/2005/8/layout/chevron1"/>
-    <dgm:cxn modelId="{C48E3B99-073A-41D9-930B-3EC84C7B177D}" type="presParOf" srcId="{10F73ABA-CF8A-4458-89CC-052A43FFF458}" destId="{09E3F725-46CB-44A7-B31F-23C0223A47C1}" srcOrd="3" destOrd="0" presId="urn:microsoft.com/office/officeart/2005/8/layout/chevron1"/>
-    <dgm:cxn modelId="{4F840CC2-2281-43AC-A370-27A8CF6E5E77}" type="presParOf" srcId="{10F73ABA-CF8A-4458-89CC-052A43FFF458}" destId="{34EB2E20-9A89-4A55-A4D4-7527259326F9}" srcOrd="4" destOrd="0" presId="urn:microsoft.com/office/officeart/2005/8/layout/chevron1"/>
-    <dgm:cxn modelId="{8B10E7DB-56F9-410A-9946-246FBE2D492F}" type="presParOf" srcId="{10F73ABA-CF8A-4458-89CC-052A43FFF458}" destId="{2CC7EF1B-E74B-415F-9718-7BEFE38ECCE8}" srcOrd="5" destOrd="0" presId="urn:microsoft.com/office/officeart/2005/8/layout/chevron1"/>
-    <dgm:cxn modelId="{598C906E-B11B-4380-B0AB-D64F6EB6AC8B}" type="presParOf" srcId="{10F73ABA-CF8A-4458-89CC-052A43FFF458}" destId="{CA84CE70-6E76-4B5F-8C00-0AC0CEE4249D}" srcOrd="6" destOrd="0" presId="urn:microsoft.com/office/officeart/2005/8/layout/chevron1"/>
+    <dgm:cxn modelId="{D84D219A-91F1-4161-A2F3-3165AC0AEDBF}" type="presParOf" srcId="{10F73ABA-CF8A-4458-89CC-052A43FFF458}" destId="{2BE22F0C-3E85-4871-977B-A6287900D09F}" srcOrd="0" destOrd="0" presId="urn:microsoft.com/office/officeart/2005/8/layout/chevron1"/>
+    <dgm:cxn modelId="{F9C20CEC-7D6D-4ECD-AF30-31EEA8596882}" type="presParOf" srcId="{10F73ABA-CF8A-4458-89CC-052A43FFF458}" destId="{372A6353-8B74-44CB-BDDC-B2D3856FA04F}" srcOrd="1" destOrd="0" presId="urn:microsoft.com/office/officeart/2005/8/layout/chevron1"/>
+    <dgm:cxn modelId="{820ACE8C-827C-4EB4-A302-9EB1DC777EAD}" type="presParOf" srcId="{10F73ABA-CF8A-4458-89CC-052A43FFF458}" destId="{1268A30B-425B-4A8A-A4E0-85EFB54819C3}" srcOrd="2" destOrd="0" presId="urn:microsoft.com/office/officeart/2005/8/layout/chevron1"/>
+    <dgm:cxn modelId="{49189ABF-725D-40E9-AB57-4EF570F682AE}" type="presParOf" srcId="{10F73ABA-CF8A-4458-89CC-052A43FFF458}" destId="{09E3F725-46CB-44A7-B31F-23C0223A47C1}" srcOrd="3" destOrd="0" presId="urn:microsoft.com/office/officeart/2005/8/layout/chevron1"/>
+    <dgm:cxn modelId="{AB4C5A0D-41A0-4A6C-90A3-623AF1832776}" type="presParOf" srcId="{10F73ABA-CF8A-4458-89CC-052A43FFF458}" destId="{34EB2E20-9A89-4A55-A4D4-7527259326F9}" srcOrd="4" destOrd="0" presId="urn:microsoft.com/office/officeart/2005/8/layout/chevron1"/>
+    <dgm:cxn modelId="{F6FEAA08-64BB-47A3-BC4A-BEA0391FBB69}" type="presParOf" srcId="{10F73ABA-CF8A-4458-89CC-052A43FFF458}" destId="{2CC7EF1B-E74B-415F-9718-7BEFE38ECCE8}" srcOrd="5" destOrd="0" presId="urn:microsoft.com/office/officeart/2005/8/layout/chevron1"/>
+    <dgm:cxn modelId="{BA68B937-E26E-4A1A-80DC-6BE10E5F8E60}" type="presParOf" srcId="{10F73ABA-CF8A-4458-89CC-052A43FFF458}" destId="{CA84CE70-6E76-4B5F-8C00-0AC0CEE4249D}" srcOrd="6" destOrd="0" presId="urn:microsoft.com/office/officeart/2005/8/layout/chevron1"/>
   </dgm:cxnLst>
   <dgm:bg/>
   <dgm:whole/>
@@ -20653,7 +20522,7 @@
 </file>
 
 <file path=customXml/itemProps1.xml><?xml version="1.0" encoding="utf-8"?>
-<ds:datastoreItem xmlns:ds="http://schemas.openxmlformats.org/officeDocument/2006/customXml" ds:itemID="{8B39FD17-6F48-42DF-B8E2-5E7E30B25C4A}">
+<ds:datastoreItem xmlns:ds="http://schemas.openxmlformats.org/officeDocument/2006/customXml" ds:itemID="{8114197E-CEC3-49BC-B537-1B793DEC698B}">
   <ds:schemaRefs>
     <ds:schemaRef ds:uri="http://schemas.openxmlformats.org/officeDocument/2006/bibliography"/>
   </ds:schemaRefs>

</xml_diff>